<commit_message>
Added changes to Doc
</commit_message>
<xml_diff>
--- a/Marktonderzoek.docx
+++ b/Marktonderzoek.docx
@@ -130,6 +130,12 @@
     </w:p>
     <w:sdt>
       <w:sdtPr>
+        <w:rPr>
+          <w:rFonts w:asciiTheme="minorHAnsi" w:eastAsiaTheme="minorHAnsi" w:hAnsiTheme="minorHAnsi" w:cstheme="minorBidi"/>
+          <w:color w:val="595959" w:themeColor="text1" w:themeTint="A6"/>
+          <w:sz w:val="22"/>
+          <w:szCs w:val="22"/>
+        </w:rPr>
         <w:id w:val="1386452863"/>
         <w:docPartObj>
           <w:docPartGallery w:val="Table of Contents"/>
@@ -138,13 +144,9 @@
       </w:sdtPr>
       <w:sdtEndPr>
         <w:rPr>
-          <w:rFonts w:asciiTheme="minorHAnsi" w:eastAsiaTheme="minorHAnsi" w:hAnsiTheme="minorHAnsi" w:cstheme="minorBidi"/>
           <w:b/>
           <w:bCs/>
           <w:noProof/>
-          <w:color w:val="595959" w:themeColor="text1" w:themeTint="A6"/>
-          <w:sz w:val="22"/>
-          <w:szCs w:val="22"/>
         </w:rPr>
       </w:sdtEndPr>
       <w:sdtContent>
@@ -704,6 +706,75 @@
     </w:p>
     <w:p>
       <w:pPr>
+        <w:rPr>
+          <w:lang w:val="en-US"/>
+        </w:rPr>
+      </w:pPr>
+      <w:proofErr w:type="spellStart"/>
+      <w:r>
+        <w:rPr>
+          <w:lang w:val="en-US"/>
+        </w:rPr>
+        <w:t>Kinderen</w:t>
+      </w:r>
+      <w:proofErr w:type="spellEnd"/>
+      <w:r>
+        <w:rPr>
+          <w:lang w:val="en-US"/>
+        </w:rPr>
+        <w:t xml:space="preserve"> </w:t>
+      </w:r>
+      <w:proofErr w:type="spellStart"/>
+      <w:r>
+        <w:rPr>
+          <w:lang w:val="en-US"/>
+        </w:rPr>
+        <w:t>onder</w:t>
+      </w:r>
+      <w:proofErr w:type="spellEnd"/>
+      <w:r>
+        <w:rPr>
+          <w:lang w:val="en-US"/>
+        </w:rPr>
+        <w:t xml:space="preserve"> de 1</w:t>
+      </w:r>
+      <w:r>
+        <w:rPr>
+          <w:lang w:val="en-US"/>
+        </w:rPr>
+        <w:t>7</w:t>
+      </w:r>
+      <w:r>
+        <w:rPr>
+          <w:lang w:val="en-US"/>
+        </w:rPr>
+        <w:t xml:space="preserve"> die </w:t>
+      </w:r>
+      <w:proofErr w:type="spellStart"/>
+      <w:r>
+        <w:rPr>
+          <w:lang w:val="en-US"/>
+        </w:rPr>
+        <w:t>zich</w:t>
+      </w:r>
+      <w:proofErr w:type="spellEnd"/>
+      <w:r>
+        <w:rPr>
+          <w:lang w:val="en-US"/>
+        </w:rPr>
+        <w:t xml:space="preserve"> </w:t>
+      </w:r>
+      <w:proofErr w:type="spellStart"/>
+      <w:r>
+        <w:rPr>
+          <w:lang w:val="en-US"/>
+        </w:rPr>
+        <w:t>vervelen</w:t>
+      </w:r>
+      <w:proofErr w:type="spellEnd"/>
+    </w:p>
+    <w:p>
+      <w:pPr>
         <w:pStyle w:val="Heading1"/>
         <w:rPr>
           <w:lang w:val="en-US"/>
@@ -722,6 +793,13 @@
     </w:p>
     <w:p>
       <w:pPr>
+        <w:rPr>
+          <w:lang w:val="en-US"/>
+        </w:rPr>
+      </w:pPr>
+    </w:p>
+    <w:p>
+      <w:pPr>
         <w:pStyle w:val="Heading1"/>
         <w:rPr>
           <w:lang w:val="en-US"/>
@@ -740,6 +818,195 @@
     </w:p>
     <w:p>
       <w:pPr>
+        <w:rPr>
+          <w:lang w:val="en-US"/>
+        </w:rPr>
+      </w:pPr>
+      <w:proofErr w:type="spellStart"/>
+      <w:r>
+        <w:rPr>
+          <w:lang w:val="en-US"/>
+        </w:rPr>
+        <w:t>Wij</w:t>
+      </w:r>
+      <w:proofErr w:type="spellEnd"/>
+      <w:r>
+        <w:rPr>
+          <w:lang w:val="en-US"/>
+        </w:rPr>
+        <w:t xml:space="preserve"> </w:t>
+      </w:r>
+      <w:proofErr w:type="spellStart"/>
+      <w:r>
+        <w:rPr>
+          <w:lang w:val="en-US"/>
+        </w:rPr>
+        <w:t>gaan</w:t>
+      </w:r>
+      <w:proofErr w:type="spellEnd"/>
+      <w:r>
+        <w:rPr>
+          <w:lang w:val="en-US"/>
+        </w:rPr>
+        <w:t xml:space="preserve"> </w:t>
+      </w:r>
+      <w:proofErr w:type="spellStart"/>
+      <w:r>
+        <w:rPr>
+          <w:lang w:val="en-US"/>
+        </w:rPr>
+        <w:t>hier</w:t>
+      </w:r>
+      <w:proofErr w:type="spellEnd"/>
+      <w:r>
+        <w:rPr>
+          <w:lang w:val="en-US"/>
+        </w:rPr>
+        <w:t xml:space="preserve"> </w:t>
+      </w:r>
+      <w:proofErr w:type="spellStart"/>
+      <w:r>
+        <w:rPr>
+          <w:lang w:val="en-US"/>
+        </w:rPr>
+        <w:t>veel</w:t>
+      </w:r>
+      <w:proofErr w:type="spellEnd"/>
+      <w:r>
+        <w:rPr>
+          <w:lang w:val="en-US"/>
+        </w:rPr>
+        <w:t xml:space="preserve"> geld mee </w:t>
+      </w:r>
+      <w:proofErr w:type="spellStart"/>
+      <w:r>
+        <w:rPr>
+          <w:lang w:val="en-US"/>
+        </w:rPr>
+        <w:t>verdienen</w:t>
+      </w:r>
+      <w:proofErr w:type="spellEnd"/>
+      <w:r>
+        <w:rPr>
+          <w:lang w:val="en-US"/>
+        </w:rPr>
+        <w:t xml:space="preserve"> door </w:t>
+      </w:r>
+      <w:proofErr w:type="spellStart"/>
+      <w:r>
+        <w:rPr>
+          <w:lang w:val="en-US"/>
+        </w:rPr>
+        <w:t>reclame</w:t>
+      </w:r>
+      <w:proofErr w:type="spellEnd"/>
+      <w:r>
+        <w:rPr>
+          <w:lang w:val="en-US"/>
+        </w:rPr>
+        <w:t xml:space="preserve"> er in </w:t>
+      </w:r>
+      <w:proofErr w:type="spellStart"/>
+      <w:r>
+        <w:rPr>
+          <w:lang w:val="en-US"/>
+        </w:rPr>
+        <w:t>te</w:t>
+      </w:r>
+      <w:proofErr w:type="spellEnd"/>
+      <w:r>
+        <w:rPr>
+          <w:lang w:val="en-US"/>
+        </w:rPr>
+        <w:t xml:space="preserve"> </w:t>
+      </w:r>
+      <w:proofErr w:type="spellStart"/>
+      <w:r>
+        <w:rPr>
+          <w:lang w:val="en-US"/>
+        </w:rPr>
+        <w:t>doen</w:t>
+      </w:r>
+      <w:proofErr w:type="spellEnd"/>
+      <w:r>
+        <w:rPr>
+          <w:lang w:val="en-US"/>
+        </w:rPr>
+        <w:t xml:space="preserve"> (je </w:t>
+      </w:r>
+      <w:proofErr w:type="spellStart"/>
+      <w:r>
+        <w:rPr>
+          <w:lang w:val="en-US"/>
+        </w:rPr>
+        <w:t>kan</w:t>
+      </w:r>
+      <w:proofErr w:type="spellEnd"/>
+      <w:r>
+        <w:rPr>
+          <w:lang w:val="en-US"/>
+        </w:rPr>
+        <w:t xml:space="preserve"> </w:t>
+      </w:r>
+      <w:proofErr w:type="spellStart"/>
+      <w:r>
+        <w:rPr>
+          <w:lang w:val="en-US"/>
+        </w:rPr>
+        <w:t>betalen</w:t>
+      </w:r>
+      <w:proofErr w:type="spellEnd"/>
+      <w:r>
+        <w:rPr>
+          <w:lang w:val="en-US"/>
+        </w:rPr>
+        <w:t xml:space="preserve"> om het </w:t>
+      </w:r>
+      <w:proofErr w:type="spellStart"/>
+      <w:r>
+        <w:rPr>
+          <w:lang w:val="en-US"/>
+        </w:rPr>
+        <w:t>weg</w:t>
+      </w:r>
+      <w:proofErr w:type="spellEnd"/>
+      <w:r>
+        <w:rPr>
+          <w:lang w:val="en-US"/>
+        </w:rPr>
+        <w:t xml:space="preserve"> </w:t>
+      </w:r>
+      <w:proofErr w:type="spellStart"/>
+      <w:r>
+        <w:rPr>
+          <w:lang w:val="en-US"/>
+        </w:rPr>
+        <w:t>te</w:t>
+      </w:r>
+      <w:proofErr w:type="spellEnd"/>
+      <w:r>
+        <w:rPr>
+          <w:lang w:val="en-US"/>
+        </w:rPr>
+        <w:t xml:space="preserve"> </w:t>
+      </w:r>
+      <w:proofErr w:type="spellStart"/>
+      <w:r>
+        <w:rPr>
+          <w:lang w:val="en-US"/>
+        </w:rPr>
+        <w:t>halen</w:t>
+      </w:r>
+      <w:proofErr w:type="spellEnd"/>
+      <w:r>
+        <w:rPr>
+          <w:lang w:val="en-US"/>
+        </w:rPr>
+        <w:t xml:space="preserve">) </w:t>
+      </w:r>
+    </w:p>
+    <w:p>
+      <w:pPr>
         <w:pStyle w:val="Heading1"/>
         <w:rPr>
           <w:lang w:val="en-US"/>
@@ -756,6 +1023,13 @@
     </w:p>
     <w:p>
       <w:pPr>
+        <w:rPr>
+          <w:lang w:val="en-US"/>
+        </w:rPr>
+      </w:pPr>
+    </w:p>
+    <w:p>
+      <w:pPr>
         <w:pStyle w:val="Heading1"/>
         <w:rPr>
           <w:lang w:val="en-US"/>
@@ -769,6 +1043,13 @@
         <w:t>Feedback</w:t>
       </w:r>
       <w:bookmarkEnd w:id="9"/>
+    </w:p>
+    <w:p>
+      <w:pPr>
+        <w:rPr>
+          <w:lang w:val="en-US"/>
+        </w:rPr>
+      </w:pPr>
     </w:p>
     <w:p>
       <w:pPr>
@@ -790,6 +1071,13 @@
     </w:p>
     <w:p>
       <w:pPr>
+        <w:rPr>
+          <w:lang w:val="en-US"/>
+        </w:rPr>
+      </w:pPr>
+    </w:p>
+    <w:p>
+      <w:pPr>
         <w:pStyle w:val="Heading1"/>
         <w:rPr>
           <w:lang w:val="en-US"/>
@@ -801,6 +1089,7 @@
         <w:rPr>
           <w:lang w:val="en-US"/>
         </w:rPr>
+        <w:lastRenderedPageBreak/>
         <w:t>Presentatie</w:t>
       </w:r>
       <w:bookmarkEnd w:id="11"/>
@@ -1822,6 +2111,7 @@
     <w:lsdException w:name="HTML Sample" w:semiHidden="1" w:unhideWhenUsed="1"/>
     <w:lsdException w:name="HTML Typewriter" w:semiHidden="1" w:unhideWhenUsed="1"/>
     <w:lsdException w:name="HTML Variable" w:semiHidden="1" w:unhideWhenUsed="1"/>
+    <w:lsdException w:name="Normal Table" w:semiHidden="1" w:unhideWhenUsed="1"/>
     <w:lsdException w:name="annotation subject" w:semiHidden="1" w:unhideWhenUsed="1"/>
     <w:lsdException w:name="No List" w:semiHidden="1" w:unhideWhenUsed="1"/>
     <w:lsdException w:name="Outline List 1" w:semiHidden="1" w:unhideWhenUsed="1"/>
@@ -1865,8 +2155,10 @@
     <w:lsdException w:name="Table Elegant" w:semiHidden="1" w:unhideWhenUsed="1"/>
     <w:lsdException w:name="Table Professional" w:semiHidden="1" w:unhideWhenUsed="1"/>
     <w:lsdException w:name="Table Subtle 1" w:semiHidden="1" w:unhideWhenUsed="1"/>
+    <w:lsdException w:name="Table Subtle 2" w:semiHidden="1" w:unhideWhenUsed="1"/>
     <w:lsdException w:name="Table Web 1" w:semiHidden="1" w:unhideWhenUsed="1"/>
     <w:lsdException w:name="Table Web 2" w:semiHidden="1" w:unhideWhenUsed="1"/>
+    <w:lsdException w:name="Table Web 3" w:semiHidden="1" w:unhideWhenUsed="1"/>
     <w:lsdException w:name="Balloon Text" w:semiHidden="1" w:unhideWhenUsed="1"/>
     <w:lsdException w:name="Table Grid" w:uiPriority="39"/>
     <w:lsdException w:name="Table Theme" w:semiHidden="1" w:unhideWhenUsed="1"/>

</xml_diff>

<commit_message>
Verandering na les 28-9-21 in document verwerkt
</commit_message>
<xml_diff>
--- a/Marktonderzoek.docx
+++ b/Marktonderzoek.docx
@@ -179,13 +179,12 @@
           <w:r>
             <w:fldChar w:fldCharType="separate"/>
           </w:r>
-          <w:hyperlink w:anchor="_Toc83111963" w:history="1">
+          <w:hyperlink w:anchor="_Toc84074543" w:history="1">
             <w:r>
               <w:rPr>
                 <w:rStyle w:val="Hyperlink"/>
                 <w:rFonts w:eastAsia="Times New Roman"/>
                 <w:noProof/>
-                <w:lang w:val="en-US"/>
               </w:rPr>
               <w:t>Doelgroep</w:t>
             </w:r>
@@ -208,7 +207,7 @@
                 <w:noProof/>
                 <w:webHidden/>
               </w:rPr>
-              <w:instrText xml:space="preserve"> PAGEREF _Toc83111963 \h </w:instrText>
+              <w:instrText xml:space="preserve"> PAGEREF _Toc84074543 \h </w:instrText>
             </w:r>
             <w:r>
               <w:rPr>
@@ -251,12 +250,11 @@
               <w:lang w:val="en-US"/>
             </w:rPr>
           </w:pPr>
-          <w:hyperlink w:anchor="_Toc83111964" w:history="1">
+          <w:hyperlink w:anchor="_Toc84074544" w:history="1">
             <w:r>
               <w:rPr>
                 <w:rStyle w:val="Hyperlink"/>
                 <w:noProof/>
-                <w:lang w:val="en-US"/>
               </w:rPr>
               <w:t>Informatie</w:t>
             </w:r>
@@ -279,7 +277,7 @@
                 <w:noProof/>
                 <w:webHidden/>
               </w:rPr>
-              <w:instrText xml:space="preserve"> PAGEREF _Toc83111964 \h </w:instrText>
+              <w:instrText xml:space="preserve"> PAGEREF _Toc84074544 \h </w:instrText>
             </w:r>
             <w:r>
               <w:rPr>
@@ -322,14 +320,13 @@
               <w:lang w:val="en-US"/>
             </w:rPr>
           </w:pPr>
-          <w:hyperlink w:anchor="_Toc83111965" w:history="1">
+          <w:hyperlink w:anchor="_Toc84074545" w:history="1">
             <w:r>
               <w:rPr>
                 <w:rStyle w:val="Hyperlink"/>
                 <w:noProof/>
-                <w:lang w:val="en-US"/>
-              </w:rPr>
-              <w:t>Verdienmodelen</w:t>
+              </w:rPr>
+              <w:t>Probleemvorming</w:t>
             </w:r>
             <w:r>
               <w:rPr>
@@ -350,7 +347,7 @@
                 <w:noProof/>
                 <w:webHidden/>
               </w:rPr>
-              <w:instrText xml:space="preserve"> PAGEREF _Toc83111965 \h </w:instrText>
+              <w:instrText xml:space="preserve"> PAGEREF _Toc84074545 \h </w:instrText>
             </w:r>
             <w:r>
               <w:rPr>
@@ -393,14 +390,13 @@
               <w:lang w:val="en-US"/>
             </w:rPr>
           </w:pPr>
-          <w:hyperlink w:anchor="_Toc83111966" w:history="1">
+          <w:hyperlink w:anchor="_Toc84074546" w:history="1">
             <w:r>
               <w:rPr>
                 <w:rStyle w:val="Hyperlink"/>
                 <w:noProof/>
-                <w:lang w:val="en-US"/>
-              </w:rPr>
-              <w:t>Trends</w:t>
+              </w:rPr>
+              <w:t>Verdienmodelen</w:t>
             </w:r>
             <w:r>
               <w:rPr>
@@ -421,7 +417,7 @@
                 <w:noProof/>
                 <w:webHidden/>
               </w:rPr>
-              <w:instrText xml:space="preserve"> PAGEREF _Toc83111966 \h </w:instrText>
+              <w:instrText xml:space="preserve"> PAGEREF _Toc84074546 \h </w:instrText>
             </w:r>
             <w:r>
               <w:rPr>
@@ -464,14 +460,13 @@
               <w:lang w:val="en-US"/>
             </w:rPr>
           </w:pPr>
-          <w:hyperlink w:anchor="_Toc83111967" w:history="1">
+          <w:hyperlink w:anchor="_Toc84074547" w:history="1">
             <w:r>
               <w:rPr>
                 <w:rStyle w:val="Hyperlink"/>
                 <w:noProof/>
-                <w:lang w:val="en-US"/>
-              </w:rPr>
-              <w:t>Feedback</w:t>
+              </w:rPr>
+              <w:t>Trends</w:t>
             </w:r>
             <w:r>
               <w:rPr>
@@ -492,7 +487,7 @@
                 <w:noProof/>
                 <w:webHidden/>
               </w:rPr>
-              <w:instrText xml:space="preserve"> PAGEREF _Toc83111967 \h </w:instrText>
+              <w:instrText xml:space="preserve"> PAGEREF _Toc84074547 \h </w:instrText>
             </w:r>
             <w:r>
               <w:rPr>
@@ -512,7 +507,7 @@
                 <w:noProof/>
                 <w:webHidden/>
               </w:rPr>
-              <w:t>1</w:t>
+              <w:t>2</w:t>
             </w:r>
             <w:r>
               <w:rPr>
@@ -535,14 +530,13 @@
               <w:lang w:val="en-US"/>
             </w:rPr>
           </w:pPr>
-          <w:hyperlink w:anchor="_Toc83111968" w:history="1">
+          <w:hyperlink w:anchor="_Toc84074548" w:history="1">
             <w:r>
               <w:rPr>
                 <w:rStyle w:val="Hyperlink"/>
                 <w:noProof/>
-                <w:lang w:val="en-US"/>
-              </w:rPr>
-              <w:t>Functionaliteit</w:t>
+              </w:rPr>
+              <w:t>Benchmarking</w:t>
             </w:r>
             <w:r>
               <w:rPr>
@@ -563,7 +557,7 @@
                 <w:noProof/>
                 <w:webHidden/>
               </w:rPr>
-              <w:instrText xml:space="preserve"> PAGEREF _Toc83111968 \h </w:instrText>
+              <w:instrText xml:space="preserve"> PAGEREF _Toc84074548 \h </w:instrText>
             </w:r>
             <w:r>
               <w:rPr>
@@ -583,7 +577,7 @@
                 <w:noProof/>
                 <w:webHidden/>
               </w:rPr>
-              <w:t>1</w:t>
+              <w:t>2</w:t>
             </w:r>
             <w:r>
               <w:rPr>
@@ -606,12 +600,81 @@
               <w:lang w:val="en-US"/>
             </w:rPr>
           </w:pPr>
-          <w:hyperlink w:anchor="_Toc83111969" w:history="1">
+          <w:hyperlink w:anchor="_Toc84074549" w:history="1">
             <w:r>
               <w:rPr>
                 <w:rStyle w:val="Hyperlink"/>
                 <w:noProof/>
-                <w:lang w:val="en-US"/>
+              </w:rPr>
+              <w:t>Functionaliteit</w:t>
+            </w:r>
+            <w:r>
+              <w:rPr>
+                <w:noProof/>
+                <w:webHidden/>
+              </w:rPr>
+              <w:tab/>
+            </w:r>
+            <w:r>
+              <w:rPr>
+                <w:noProof/>
+                <w:webHidden/>
+              </w:rPr>
+              <w:fldChar w:fldCharType="begin"/>
+            </w:r>
+            <w:r>
+              <w:rPr>
+                <w:noProof/>
+                <w:webHidden/>
+              </w:rPr>
+              <w:instrText xml:space="preserve"> PAGEREF _Toc84074549 \h </w:instrText>
+            </w:r>
+            <w:r>
+              <w:rPr>
+                <w:noProof/>
+                <w:webHidden/>
+              </w:rPr>
+            </w:r>
+            <w:r>
+              <w:rPr>
+                <w:noProof/>
+                <w:webHidden/>
+              </w:rPr>
+              <w:fldChar w:fldCharType="separate"/>
+            </w:r>
+            <w:r>
+              <w:rPr>
+                <w:noProof/>
+                <w:webHidden/>
+              </w:rPr>
+              <w:t>2</w:t>
+            </w:r>
+            <w:r>
+              <w:rPr>
+                <w:noProof/>
+                <w:webHidden/>
+              </w:rPr>
+              <w:fldChar w:fldCharType="end"/>
+            </w:r>
+          </w:hyperlink>
+        </w:p>
+        <w:p>
+          <w:pPr>
+            <w:pStyle w:val="TOC1"/>
+            <w:tabs>
+              <w:tab w:val="right" w:leader="dot" w:pos="8630"/>
+            </w:tabs>
+            <w:rPr>
+              <w:rFonts w:eastAsiaTheme="minorEastAsia"/>
+              <w:noProof/>
+              <w:lang w:val="en-US"/>
+            </w:rPr>
+          </w:pPr>
+          <w:hyperlink w:anchor="_Toc84074550" w:history="1">
+            <w:r>
+              <w:rPr>
+                <w:rStyle w:val="Hyperlink"/>
+                <w:noProof/>
               </w:rPr>
               <w:t>Presentatie</w:t>
             </w:r>
@@ -634,7 +697,7 @@
                 <w:noProof/>
                 <w:webHidden/>
               </w:rPr>
-              <w:instrText xml:space="preserve"> PAGEREF _Toc83111969 \h </w:instrText>
+              <w:instrText xml:space="preserve"> PAGEREF _Toc84074550 \h </w:instrText>
             </w:r>
             <w:r>
               <w:rPr>
@@ -654,7 +717,7 @@
                 <w:noProof/>
                 <w:webHidden/>
               </w:rPr>
-              <w:t>1</w:t>
+              <w:t>3</w:t>
             </w:r>
             <w:r>
               <w:rPr>
@@ -689,414 +752,367 @@
         <w:pStyle w:val="Heading1"/>
         <w:rPr>
           <w:rFonts w:eastAsia="Times New Roman"/>
-          <w:lang w:val="en-US"/>
         </w:rPr>
       </w:pPr>
-      <w:bookmarkStart w:id="5" w:name="_Toc83111963"/>
-      <w:proofErr w:type="spellStart"/>
+      <w:bookmarkStart w:id="5" w:name="_Toc84074543"/>
       <w:r>
         <w:rPr>
           <w:rFonts w:eastAsia="Times New Roman"/>
-          <w:lang w:val="en-US"/>
         </w:rPr>
         <w:t>Doelgroep</w:t>
       </w:r>
       <w:bookmarkEnd w:id="5"/>
-      <w:proofErr w:type="spellEnd"/>
     </w:p>
     <w:p>
-      <w:pPr>
-        <w:rPr>
-          <w:lang w:val="en-US"/>
-        </w:rPr>
-      </w:pPr>
-      <w:proofErr w:type="spellStart"/>
-      <w:r>
-        <w:rPr>
-          <w:lang w:val="en-US"/>
-        </w:rPr>
-        <w:t>Kinderen</w:t>
-      </w:r>
-      <w:proofErr w:type="spellEnd"/>
-      <w:r>
-        <w:rPr>
-          <w:lang w:val="en-US"/>
-        </w:rPr>
-        <w:t xml:space="preserve"> </w:t>
-      </w:r>
-      <w:proofErr w:type="spellStart"/>
-      <w:r>
-        <w:rPr>
-          <w:lang w:val="en-US"/>
-        </w:rPr>
-        <w:t>onder</w:t>
-      </w:r>
-      <w:proofErr w:type="spellEnd"/>
-      <w:r>
-        <w:rPr>
-          <w:lang w:val="en-US"/>
-        </w:rPr>
-        <w:t xml:space="preserve"> de 1</w:t>
-      </w:r>
-      <w:r>
-        <w:rPr>
-          <w:lang w:val="en-US"/>
-        </w:rPr>
-        <w:t>7</w:t>
-      </w:r>
-      <w:r>
-        <w:rPr>
-          <w:lang w:val="en-US"/>
-        </w:rPr>
-        <w:t xml:space="preserve"> die </w:t>
-      </w:r>
-      <w:proofErr w:type="spellStart"/>
-      <w:r>
-        <w:rPr>
-          <w:lang w:val="en-US"/>
-        </w:rPr>
-        <w:t>zich</w:t>
-      </w:r>
-      <w:proofErr w:type="spellEnd"/>
-      <w:r>
-        <w:rPr>
-          <w:lang w:val="en-US"/>
-        </w:rPr>
-        <w:t xml:space="preserve"> </w:t>
-      </w:r>
-      <w:proofErr w:type="spellStart"/>
-      <w:r>
-        <w:rPr>
-          <w:lang w:val="en-US"/>
-        </w:rPr>
-        <w:t>vervelen</w:t>
-      </w:r>
-      <w:proofErr w:type="spellEnd"/>
+      <w:r>
+        <w:t xml:space="preserve">Wij willen </w:t>
+      </w:r>
+      <w:r>
+        <w:t>ons focussen op kinderen tot ongeveer 13 jaar dit met als reden dat deze groep veel tijd de besteden heeft en deze tegenwoordig vooral veel besteedt achter een tablet of een mobiele telefoon</w:t>
+      </w:r>
+      <w:r>
+        <w:t xml:space="preserve"> met als doel om maar tijd te verdrijven en laat dat nou precies zijn wat wij willen leveren met onze story-based game.</w:t>
+      </w:r>
     </w:p>
     <w:p>
       <w:pPr>
         <w:pStyle w:val="Heading1"/>
-        <w:rPr>
-          <w:lang w:val="en-US"/>
-        </w:rPr>
-      </w:pPr>
-      <w:bookmarkStart w:id="6" w:name="_Toc83111964"/>
-      <w:proofErr w:type="spellStart"/>
-      <w:r>
-        <w:rPr>
-          <w:lang w:val="en-US"/>
-        </w:rPr>
+      </w:pPr>
+      <w:bookmarkStart w:id="6" w:name="_Toc84074544"/>
+      <w:r>
         <w:t>Informatie</w:t>
       </w:r>
       <w:bookmarkEnd w:id="6"/>
-      <w:proofErr w:type="spellEnd"/>
+    </w:p>
+    <w:p/>
+    <w:p>
+      <w:pPr>
+        <w:pStyle w:val="Heading1"/>
+      </w:pPr>
+      <w:bookmarkStart w:id="7" w:name="_Toc84074545"/>
+      <w:r>
+        <w:t>Probleemvorming</w:t>
+      </w:r>
+      <w:bookmarkEnd w:id="7"/>
     </w:p>
     <w:p>
-      <w:pPr>
+      <w:r>
         <w:rPr>
-          <w:lang w:val="en-US"/>
+          <w:rFonts w:cs="Helvetica"/>
         </w:rPr>
-      </w:pPr>
+        <w:t>Met onze app hopen wij de gebruikers een leuke tijdsverdrijver te geven die door middel van API's ieder seizoen een andere feel heeft door wisselende styling en ook andere opties in de storyline op basis van het seizoen denk bijvoorbeeld aan de mogelijkheid om een sneeuwballen gevecht te houden met vrienden in de winter of lekker te gaan zonnen in de zomer</w:t>
+      </w:r>
+      <w:r>
+        <w:rPr>
+          <w:rFonts w:cs="Helvetica"/>
+          <w:color w:val="DCDDDE"/>
+        </w:rPr>
+        <w:t>.</w:t>
+      </w:r>
     </w:p>
     <w:p>
       <w:pPr>
         <w:pStyle w:val="Heading1"/>
-        <w:rPr>
-          <w:lang w:val="en-US"/>
-        </w:rPr>
-      </w:pPr>
-      <w:bookmarkStart w:id="7" w:name="_Toc83111965"/>
-      <w:proofErr w:type="spellStart"/>
-      <w:r>
-        <w:rPr>
-          <w:lang w:val="en-US"/>
-        </w:rPr>
+      </w:pPr>
+      <w:bookmarkStart w:id="8" w:name="_Toc84074546"/>
+      <w:r>
         <w:t>Verdienmodelen</w:t>
-      </w:r>
-      <w:bookmarkEnd w:id="7"/>
-      <w:proofErr w:type="spellEnd"/>
-    </w:p>
-    <w:p>
-      <w:pPr>
-        <w:rPr>
-          <w:lang w:val="en-US"/>
-        </w:rPr>
-      </w:pPr>
-      <w:proofErr w:type="spellStart"/>
-      <w:r>
-        <w:rPr>
-          <w:lang w:val="en-US"/>
-        </w:rPr>
-        <w:t>Wij</w:t>
-      </w:r>
-      <w:proofErr w:type="spellEnd"/>
-      <w:r>
-        <w:rPr>
-          <w:lang w:val="en-US"/>
-        </w:rPr>
-        <w:t xml:space="preserve"> </w:t>
-      </w:r>
-      <w:proofErr w:type="spellStart"/>
-      <w:r>
-        <w:rPr>
-          <w:lang w:val="en-US"/>
-        </w:rPr>
-        <w:t>gaan</w:t>
-      </w:r>
-      <w:proofErr w:type="spellEnd"/>
-      <w:r>
-        <w:rPr>
-          <w:lang w:val="en-US"/>
-        </w:rPr>
-        <w:t xml:space="preserve"> </w:t>
-      </w:r>
-      <w:proofErr w:type="spellStart"/>
-      <w:r>
-        <w:rPr>
-          <w:lang w:val="en-US"/>
-        </w:rPr>
-        <w:t>hier</w:t>
-      </w:r>
-      <w:proofErr w:type="spellEnd"/>
-      <w:r>
-        <w:rPr>
-          <w:lang w:val="en-US"/>
-        </w:rPr>
-        <w:t xml:space="preserve"> </w:t>
-      </w:r>
-      <w:proofErr w:type="spellStart"/>
-      <w:r>
-        <w:rPr>
-          <w:lang w:val="en-US"/>
-        </w:rPr>
-        <w:t>veel</w:t>
-      </w:r>
-      <w:proofErr w:type="spellEnd"/>
-      <w:r>
-        <w:rPr>
-          <w:lang w:val="en-US"/>
-        </w:rPr>
-        <w:t xml:space="preserve"> geld mee </w:t>
-      </w:r>
-      <w:proofErr w:type="spellStart"/>
-      <w:r>
-        <w:rPr>
-          <w:lang w:val="en-US"/>
-        </w:rPr>
-        <w:t>verdienen</w:t>
-      </w:r>
-      <w:proofErr w:type="spellEnd"/>
-      <w:r>
-        <w:rPr>
-          <w:lang w:val="en-US"/>
-        </w:rPr>
-        <w:t xml:space="preserve"> door </w:t>
-      </w:r>
-      <w:proofErr w:type="spellStart"/>
-      <w:r>
-        <w:rPr>
-          <w:lang w:val="en-US"/>
-        </w:rPr>
-        <w:t>reclame</w:t>
-      </w:r>
-      <w:proofErr w:type="spellEnd"/>
-      <w:r>
-        <w:rPr>
-          <w:lang w:val="en-US"/>
-        </w:rPr>
-        <w:t xml:space="preserve"> er in </w:t>
-      </w:r>
-      <w:proofErr w:type="spellStart"/>
-      <w:r>
-        <w:rPr>
-          <w:lang w:val="en-US"/>
-        </w:rPr>
-        <w:t>te</w:t>
-      </w:r>
-      <w:proofErr w:type="spellEnd"/>
-      <w:r>
-        <w:rPr>
-          <w:lang w:val="en-US"/>
-        </w:rPr>
-        <w:t xml:space="preserve"> </w:t>
-      </w:r>
-      <w:proofErr w:type="spellStart"/>
-      <w:r>
-        <w:rPr>
-          <w:lang w:val="en-US"/>
-        </w:rPr>
-        <w:t>doen</w:t>
-      </w:r>
-      <w:proofErr w:type="spellEnd"/>
-      <w:r>
-        <w:rPr>
-          <w:lang w:val="en-US"/>
-        </w:rPr>
-        <w:t xml:space="preserve"> (je </w:t>
-      </w:r>
-      <w:proofErr w:type="spellStart"/>
-      <w:r>
-        <w:rPr>
-          <w:lang w:val="en-US"/>
-        </w:rPr>
-        <w:t>kan</w:t>
-      </w:r>
-      <w:proofErr w:type="spellEnd"/>
-      <w:r>
-        <w:rPr>
-          <w:lang w:val="en-US"/>
-        </w:rPr>
-        <w:t xml:space="preserve"> </w:t>
-      </w:r>
-      <w:proofErr w:type="spellStart"/>
-      <w:r>
-        <w:rPr>
-          <w:lang w:val="en-US"/>
-        </w:rPr>
-        <w:t>betalen</w:t>
-      </w:r>
-      <w:proofErr w:type="spellEnd"/>
-      <w:r>
-        <w:rPr>
-          <w:lang w:val="en-US"/>
-        </w:rPr>
-        <w:t xml:space="preserve"> om het </w:t>
-      </w:r>
-      <w:proofErr w:type="spellStart"/>
-      <w:r>
-        <w:rPr>
-          <w:lang w:val="en-US"/>
-        </w:rPr>
-        <w:t>weg</w:t>
-      </w:r>
-      <w:proofErr w:type="spellEnd"/>
-      <w:r>
-        <w:rPr>
-          <w:lang w:val="en-US"/>
-        </w:rPr>
-        <w:t xml:space="preserve"> </w:t>
-      </w:r>
-      <w:proofErr w:type="spellStart"/>
-      <w:r>
-        <w:rPr>
-          <w:lang w:val="en-US"/>
-        </w:rPr>
-        <w:t>te</w:t>
-      </w:r>
-      <w:proofErr w:type="spellEnd"/>
-      <w:r>
-        <w:rPr>
-          <w:lang w:val="en-US"/>
-        </w:rPr>
-        <w:t xml:space="preserve"> </w:t>
-      </w:r>
-      <w:proofErr w:type="spellStart"/>
-      <w:r>
-        <w:rPr>
-          <w:lang w:val="en-US"/>
-        </w:rPr>
-        <w:t>halen</w:t>
-      </w:r>
-      <w:proofErr w:type="spellEnd"/>
-      <w:r>
-        <w:rPr>
-          <w:lang w:val="en-US"/>
-        </w:rPr>
-        <w:t xml:space="preserve">) </w:t>
-      </w:r>
-    </w:p>
-    <w:p>
-      <w:pPr>
-        <w:pStyle w:val="Heading1"/>
-        <w:rPr>
-          <w:lang w:val="en-US"/>
-        </w:rPr>
-      </w:pPr>
-      <w:bookmarkStart w:id="8" w:name="_Toc83111966"/>
-      <w:r>
-        <w:rPr>
-          <w:lang w:val="en-US"/>
-        </w:rPr>
-        <w:t>Trends</w:t>
       </w:r>
       <w:bookmarkEnd w:id="8"/>
     </w:p>
     <w:p>
-      <w:pPr>
+      <w:r>
+        <w:t xml:space="preserve">Als primaire vorm om onze app winstgevend te laten zijn zullen wij onderin en bovenin de </w:t>
+      </w:r>
+      <w:r>
+        <w:t>app voortdurend advertenties te tonen</w:t>
+      </w:r>
+      <w:r>
+        <w:t>.</w:t>
+      </w:r>
+      <w:r>
+        <w:t xml:space="preserve"> </w:t>
+      </w:r>
+      <w:r>
+        <w:t>Daarnaast zal er</w:t>
+      </w:r>
+      <w:r>
+        <w:t xml:space="preserve"> om de zoveel tijd een advertentie groot in het beeld</w:t>
+      </w:r>
+      <w:r>
+        <w:t xml:space="preserve"> komen</w:t>
+      </w:r>
+      <w:r>
+        <w:t xml:space="preserve"> waar de gebruiker</w:t>
+      </w:r>
+      <w:r>
+        <w:t xml:space="preserve"> verplicht wordt om hier</w:t>
+      </w:r>
+      <w:r>
+        <w:t xml:space="preserve"> enkele seconden </w:t>
+      </w:r>
+      <w:r>
+        <w:t xml:space="preserve">naar te kijken tot de mogelijkheid verschijnt om deze weg te klikken. Verder zal er in het start </w:t>
+      </w:r>
+      <w:r>
+        <w:lastRenderedPageBreak/>
+        <w:t xml:space="preserve">menu een knop aanwezig zijn waar de gebruiker voor 2 euro de advertenties permanent </w:t>
+      </w:r>
+      <w:r>
+        <w:t>kan laten verwijderen.</w:t>
+      </w:r>
+    </w:p>
+    <w:p>
+      <w:pPr>
+        <w:pStyle w:val="Heading1"/>
+      </w:pPr>
+      <w:bookmarkStart w:id="9" w:name="_Toc84074547"/>
+      <w:r>
         <w:rPr>
+          <w:noProof/>
           <w:lang w:val="en-US"/>
         </w:rPr>
-      </w:pPr>
-    </w:p>
-    <w:p>
-      <w:pPr>
-        <w:pStyle w:val="Heading1"/>
+        <w:drawing>
+          <wp:anchor distT="0" distB="0" distL="114300" distR="114300" simplePos="0" relativeHeight="251658240" behindDoc="1" locked="0" layoutInCell="1" allowOverlap="1" wp14:anchorId="0FC26931" wp14:editId="30E74561">
+            <wp:simplePos x="0" y="0"/>
+            <wp:positionH relativeFrom="margin">
+              <wp:align>left</wp:align>
+            </wp:positionH>
+            <wp:positionV relativeFrom="page">
+              <wp:posOffset>1501140</wp:posOffset>
+            </wp:positionV>
+            <wp:extent cx="2628265" cy="1851660"/>
+            <wp:effectExtent l="0" t="0" r="635" b="0"/>
+            <wp:wrapTopAndBottom/>
+            <wp:docPr id="3" name="Picture 3" descr="Text&#10;&#10;Description automatically generated"/>
+            <wp:cNvGraphicFramePr>
+              <a:graphicFrameLocks xmlns:a="http://schemas.openxmlformats.org/drawingml/2006/main" noChangeAspect="1"/>
+            </wp:cNvGraphicFramePr>
+            <a:graphic xmlns:a="http://schemas.openxmlformats.org/drawingml/2006/main">
+              <a:graphicData uri="http://schemas.openxmlformats.org/drawingml/2006/picture">
+                <pic:pic xmlns:pic="http://schemas.openxmlformats.org/drawingml/2006/picture">
+                  <pic:nvPicPr>
+                    <pic:cNvPr id="3" name="Picture 3" descr="Text&#10;&#10;Description automatically generated"/>
+                    <pic:cNvPicPr/>
+                  </pic:nvPicPr>
+                  <pic:blipFill>
+                    <a:blip r:embed="rId8" cstate="print">
+                      <a:extLst>
+                        <a:ext uri="{28A0092B-C50C-407E-A947-70E740481C1C}">
+                          <a14:useLocalDpi xmlns:a14="http://schemas.microsoft.com/office/drawing/2010/main" val="0"/>
+                        </a:ext>
+                      </a:extLst>
+                    </a:blip>
+                    <a:stretch>
+                      <a:fillRect/>
+                    </a:stretch>
+                  </pic:blipFill>
+                  <pic:spPr>
+                    <a:xfrm>
+                      <a:off x="0" y="0"/>
+                      <a:ext cx="2628265" cy="1851660"/>
+                    </a:xfrm>
+                    <a:prstGeom prst="rect">
+                      <a:avLst/>
+                    </a:prstGeom>
+                  </pic:spPr>
+                </pic:pic>
+              </a:graphicData>
+            </a:graphic>
+            <wp14:sizeRelH relativeFrom="margin">
+              <wp14:pctWidth>0</wp14:pctWidth>
+            </wp14:sizeRelH>
+            <wp14:sizeRelV relativeFrom="margin">
+              <wp14:pctHeight>0</wp14:pctHeight>
+            </wp14:sizeRelV>
+          </wp:anchor>
+        </w:drawing>
+      </w:r>
+      <w:r>
         <w:rPr>
+          <w:noProof/>
           <w:lang w:val="en-US"/>
         </w:rPr>
-      </w:pPr>
-      <w:bookmarkStart w:id="9" w:name="_Toc83111967"/>
-      <w:r>
-        <w:rPr>
-          <w:lang w:val="en-US"/>
-        </w:rPr>
-        <w:t>Feedback</w:t>
+        <w:drawing>
+          <wp:anchor distT="0" distB="0" distL="114300" distR="114300" simplePos="0" relativeHeight="251659264" behindDoc="1" locked="0" layoutInCell="1" allowOverlap="1" wp14:anchorId="140DE6FB" wp14:editId="32714152">
+            <wp:simplePos x="0" y="0"/>
+            <wp:positionH relativeFrom="margin">
+              <wp:posOffset>2667000</wp:posOffset>
+            </wp:positionH>
+            <wp:positionV relativeFrom="page">
+              <wp:posOffset>1493520</wp:posOffset>
+            </wp:positionV>
+            <wp:extent cx="2811780" cy="1821180"/>
+            <wp:effectExtent l="0" t="0" r="7620" b="7620"/>
+            <wp:wrapTight wrapText="bothSides">
+              <wp:wrapPolygon edited="0">
+                <wp:start x="0" y="0"/>
+                <wp:lineTo x="0" y="21464"/>
+                <wp:lineTo x="21512" y="21464"/>
+                <wp:lineTo x="21512" y="0"/>
+                <wp:lineTo x="0" y="0"/>
+              </wp:wrapPolygon>
+            </wp:wrapTight>
+            <wp:docPr id="1" name="Picture 1" descr="Graphical user interface, application&#10;&#10;Description automatically generated"/>
+            <wp:cNvGraphicFramePr>
+              <a:graphicFrameLocks xmlns:a="http://schemas.openxmlformats.org/drawingml/2006/main" noChangeAspect="1"/>
+            </wp:cNvGraphicFramePr>
+            <a:graphic xmlns:a="http://schemas.openxmlformats.org/drawingml/2006/main">
+              <a:graphicData uri="http://schemas.openxmlformats.org/drawingml/2006/picture">
+                <pic:pic xmlns:pic="http://schemas.openxmlformats.org/drawingml/2006/picture">
+                  <pic:nvPicPr>
+                    <pic:cNvPr id="1" name="Picture 1" descr="Graphical user interface, application&#10;&#10;Description automatically generated"/>
+                    <pic:cNvPicPr/>
+                  </pic:nvPicPr>
+                  <pic:blipFill>
+                    <a:blip r:embed="rId9" cstate="print">
+                      <a:extLst>
+                        <a:ext uri="{28A0092B-C50C-407E-A947-70E740481C1C}">
+                          <a14:useLocalDpi xmlns:a14="http://schemas.microsoft.com/office/drawing/2010/main" val="0"/>
+                        </a:ext>
+                      </a:extLst>
+                    </a:blip>
+                    <a:stretch>
+                      <a:fillRect/>
+                    </a:stretch>
+                  </pic:blipFill>
+                  <pic:spPr>
+                    <a:xfrm>
+                      <a:off x="0" y="0"/>
+                      <a:ext cx="2811780" cy="1821180"/>
+                    </a:xfrm>
+                    <a:prstGeom prst="rect">
+                      <a:avLst/>
+                    </a:prstGeom>
+                  </pic:spPr>
+                </pic:pic>
+              </a:graphicData>
+            </a:graphic>
+            <wp14:sizeRelH relativeFrom="margin">
+              <wp14:pctWidth>0</wp14:pctWidth>
+            </wp14:sizeRelH>
+            <wp14:sizeRelV relativeFrom="margin">
+              <wp14:pctHeight>0</wp14:pctHeight>
+            </wp14:sizeRelV>
+          </wp:anchor>
+        </w:drawing>
+      </w:r>
+      <w:r>
+        <w:t>Trends</w:t>
       </w:r>
       <w:bookmarkEnd w:id="9"/>
     </w:p>
     <w:p>
       <w:pPr>
-        <w:rPr>
-          <w:lang w:val="en-US"/>
-        </w:rPr>
+        <w:pStyle w:val="Heading1"/>
       </w:pPr>
     </w:p>
     <w:p>
       <w:pPr>
         <w:pStyle w:val="Heading1"/>
+      </w:pPr>
+      <w:bookmarkStart w:id="10" w:name="_Toc84074548"/>
+      <w:r>
         <w:rPr>
-          <w:lang w:val="en-US"/>
+          <w:noProof/>
         </w:rPr>
-      </w:pPr>
-      <w:bookmarkStart w:id="10" w:name="_Toc83111968"/>
-      <w:proofErr w:type="spellStart"/>
-      <w:r>
-        <w:rPr>
-          <w:lang w:val="en-US"/>
-        </w:rPr>
-        <w:t>Functionaliteit</w:t>
+        <w:drawing>
+          <wp:anchor distT="0" distB="0" distL="114300" distR="114300" simplePos="0" relativeHeight="251660288" behindDoc="1" locked="0" layoutInCell="1" allowOverlap="1" wp14:anchorId="1AA543A4" wp14:editId="6D76161E">
+            <wp:simplePos x="0" y="0"/>
+            <wp:positionH relativeFrom="margin">
+              <wp:align>right</wp:align>
+            </wp:positionH>
+            <wp:positionV relativeFrom="paragraph">
+              <wp:posOffset>454025</wp:posOffset>
+            </wp:positionV>
+            <wp:extent cx="5486400" cy="3628390"/>
+            <wp:effectExtent l="0" t="0" r="0" b="0"/>
+            <wp:wrapTight wrapText="bothSides">
+              <wp:wrapPolygon edited="0">
+                <wp:start x="0" y="0"/>
+                <wp:lineTo x="0" y="21434"/>
+                <wp:lineTo x="21525" y="21434"/>
+                <wp:lineTo x="21525" y="0"/>
+                <wp:lineTo x="0" y="0"/>
+              </wp:wrapPolygon>
+            </wp:wrapTight>
+            <wp:docPr id="4" name="Picture 4" descr="Graphical user interface&#10;&#10;Description automatically generated"/>
+            <wp:cNvGraphicFramePr>
+              <a:graphicFrameLocks xmlns:a="http://schemas.openxmlformats.org/drawingml/2006/main" noChangeAspect="1"/>
+            </wp:cNvGraphicFramePr>
+            <a:graphic xmlns:a="http://schemas.openxmlformats.org/drawingml/2006/main">
+              <a:graphicData uri="http://schemas.openxmlformats.org/drawingml/2006/picture">
+                <pic:pic xmlns:pic="http://schemas.openxmlformats.org/drawingml/2006/picture">
+                  <pic:nvPicPr>
+                    <pic:cNvPr id="4" name="Picture 4" descr="Graphical user interface&#10;&#10;Description automatically generated"/>
+                    <pic:cNvPicPr>
+                      <a:picLocks noChangeAspect="1" noChangeArrowheads="1"/>
+                    </pic:cNvPicPr>
+                  </pic:nvPicPr>
+                  <pic:blipFill>
+                    <a:blip r:embed="rId10">
+                      <a:extLst>
+                        <a:ext uri="{28A0092B-C50C-407E-A947-70E740481C1C}">
+                          <a14:useLocalDpi xmlns:a14="http://schemas.microsoft.com/office/drawing/2010/main" val="0"/>
+                        </a:ext>
+                      </a:extLst>
+                    </a:blip>
+                    <a:srcRect/>
+                    <a:stretch>
+                      <a:fillRect/>
+                    </a:stretch>
+                  </pic:blipFill>
+                  <pic:spPr bwMode="auto">
+                    <a:xfrm>
+                      <a:off x="0" y="0"/>
+                      <a:ext cx="5486400" cy="3628390"/>
+                    </a:xfrm>
+                    <a:prstGeom prst="rect">
+                      <a:avLst/>
+                    </a:prstGeom>
+                    <a:noFill/>
+                    <a:ln>
+                      <a:noFill/>
+                    </a:ln>
+                  </pic:spPr>
+                </pic:pic>
+              </a:graphicData>
+            </a:graphic>
+            <wp14:sizeRelH relativeFrom="margin">
+              <wp14:pctWidth>0</wp14:pctWidth>
+            </wp14:sizeRelH>
+          </wp:anchor>
+        </w:drawing>
+      </w:r>
+      <w:r>
+        <w:t>Benchmarking</w:t>
       </w:r>
       <w:bookmarkEnd w:id="10"/>
-      <w:proofErr w:type="spellEnd"/>
     </w:p>
     <w:p>
       <w:pPr>
-        <w:rPr>
-          <w:lang w:val="en-US"/>
-        </w:rPr>
-      </w:pPr>
+        <w:pStyle w:val="Heading1"/>
+      </w:pPr>
+      <w:bookmarkStart w:id="11" w:name="_Toc84074549"/>
+      <w:r>
+        <w:t>Functionaliteit</w:t>
+      </w:r>
+      <w:bookmarkEnd w:id="11"/>
     </w:p>
+    <w:p/>
     <w:p>
       <w:pPr>
         <w:pStyle w:val="Heading1"/>
-        <w:rPr>
-          <w:lang w:val="en-US"/>
-        </w:rPr>
-      </w:pPr>
-      <w:bookmarkStart w:id="11" w:name="_Toc83111969"/>
-      <w:proofErr w:type="spellStart"/>
-      <w:r>
-        <w:rPr>
-          <w:lang w:val="en-US"/>
-        </w:rPr>
+      </w:pPr>
+      <w:bookmarkStart w:id="12" w:name="_Toc84074550"/>
+      <w:r>
         <w:lastRenderedPageBreak/>
         <w:t>Presentatie</w:t>
       </w:r>
-      <w:bookmarkEnd w:id="11"/>
-      <w:proofErr w:type="spellEnd"/>
+      <w:bookmarkEnd w:id="12"/>
     </w:p>
     <w:sectPr>
-      <w:footerReference w:type="default" r:id="rId8"/>
+      <w:footerReference w:type="default" r:id="rId11"/>
       <w:pgSz w:w="12240" w:h="15840"/>
       <w:pgMar w:top="1728" w:right="1800" w:bottom="1440" w:left="1800" w:header="720" w:footer="720" w:gutter="0"/>
       <w:pgNumType w:start="0"/>

</xml_diff>

<commit_message>
added things to markonderzoek
</commit_message>
<xml_diff>
--- a/Marktonderzoek.docx
+++ b/Marktonderzoek.docx
@@ -89,7 +89,35 @@
         <w:rPr>
           <w:lang w:val="en-US"/>
         </w:rPr>
-        <w:t>Marco van Doeland</w:t>
+        <w:t xml:space="preserve">Marco van </w:t>
+      </w:r>
+      <w:proofErr w:type="spellStart"/>
+      <w:r>
+        <w:rPr>
+          <w:lang w:val="en-US"/>
+        </w:rPr>
+        <w:t>Doeland</w:t>
+      </w:r>
+      <w:proofErr w:type="spellEnd"/>
+      <w:r>
+        <w:rPr>
+          <w:lang w:val="en-US"/>
+        </w:rPr>
+        <w:t xml:space="preserve"> </w:t>
+      </w:r>
+      <w:proofErr w:type="spellStart"/>
+      <w:r>
+        <w:rPr>
+          <w:lang w:val="en-US"/>
+        </w:rPr>
+        <w:t>en</w:t>
+      </w:r>
+      <w:proofErr w:type="spellEnd"/>
+      <w:r>
+        <w:rPr>
+          <w:lang w:val="en-US"/>
+        </w:rPr>
+        <w:t xml:space="preserve"> Aron van de Ridder</w:t>
       </w:r>
       <w:r>
         <w:rPr>
@@ -748,13 +776,54 @@
       </w:sdtContent>
     </w:sdt>
     <w:p>
+      <w:bookmarkStart w:id="5" w:name="_Toc84074543"/>
+    </w:p>
+    <w:p/>
+    <w:p>
       <w:pPr>
         <w:pStyle w:val="Heading1"/>
         <w:rPr>
           <w:rFonts w:eastAsia="Times New Roman"/>
         </w:rPr>
       </w:pPr>
-      <w:bookmarkStart w:id="5" w:name="_Toc84074543"/>
+      <w:r>
+        <w:rPr>
+          <w:rFonts w:eastAsia="Times New Roman"/>
+        </w:rPr>
+        <w:t>Inleiding</w:t>
+      </w:r>
+    </w:p>
+    <w:p>
+      <w:r>
+        <w:t>Wij willen een app maken waar mensen tijd kunnen verdrijven door gewoon een leuk spelletje op hun telefoon te spelen waar ze keuzes kunnen maken</w:t>
+      </w:r>
+    </w:p>
+    <w:p>
+      <w:pPr>
+        <w:pStyle w:val="Heading1"/>
+        <w:rPr>
+          <w:rFonts w:eastAsia="Times New Roman"/>
+        </w:rPr>
+      </w:pPr>
+      <w:r>
+        <w:rPr>
+          <w:rFonts w:eastAsia="Times New Roman"/>
+        </w:rPr>
+        <w:t xml:space="preserve">Probleem </w:t>
+      </w:r>
+    </w:p>
+    <w:p>
+      <w:r>
+        <w:t>Mensen vervelen zich vaak en vinden het leuk om keuzes te maken, mensen hebben in de trein of in de auto(niet als bestuurder) niks te doen.</w:t>
+      </w:r>
+    </w:p>
+    <w:p>
+      <w:pPr>
+        <w:pStyle w:val="Heading1"/>
+        <w:rPr>
+          <w:rFonts w:eastAsia="Times New Roman"/>
+        </w:rPr>
+      </w:pPr>
       <w:r>
         <w:rPr>
           <w:rFonts w:eastAsia="Times New Roman"/>
@@ -780,11 +849,35 @@
       </w:pPr>
       <w:bookmarkStart w:id="6" w:name="_Toc84074544"/>
       <w:r>
+        <w:t xml:space="preserve">Relevante </w:t>
+      </w:r>
+      <w:r>
         <w:t>Informatie</w:t>
       </w:r>
       <w:bookmarkEnd w:id="6"/>
     </w:p>
-    <w:p/>
+    <w:p>
+      <w:r>
+        <w:t xml:space="preserve">Andere bijna hetzelfde apps doen het goed de laatste tijd daarom denken wij dat we hier </w:t>
+      </w:r>
+      <w:r>
+        <w:t>veel bezoekers zouden krijgen andere apps doen het wel met een verhaal vaak over het leven van mensen die bijna alles hebben maar wij gaan dat anders doen.</w:t>
+      </w:r>
+    </w:p>
+    <w:p>
+      <w:pPr>
+        <w:pStyle w:val="Heading1"/>
+      </w:pPr>
+      <w:r>
+        <w:lastRenderedPageBreak/>
+        <w:t>Oplossing</w:t>
+      </w:r>
+    </w:p>
+    <w:p>
+      <w:r>
+        <w:t xml:space="preserve">Wij gaan het probleem oplossen door het anders te doen dan de concurenten met een verhaal wat wat minder “over the top” is dan de concurenten </w:t>
+      </w:r>
+    </w:p>
     <w:p>
       <w:pPr>
         <w:pStyle w:val="Heading1"/>
@@ -852,11 +945,7 @@
         <w:t xml:space="preserve"> enkele seconden </w:t>
       </w:r>
       <w:r>
-        <w:t xml:space="preserve">naar te kijken tot de mogelijkheid verschijnt om deze weg te klikken. Verder zal er in het start </w:t>
-      </w:r>
-      <w:r>
-        <w:lastRenderedPageBreak/>
-        <w:t xml:space="preserve">menu een knop aanwezig zijn waar de gebruiker voor 2 euro de advertenties permanent </w:t>
+        <w:t xml:space="preserve">naar te kijken tot de mogelijkheid verschijnt om deze weg te klikken. Verder zal er in het start menu een knop aanwezig zijn waar de gebruiker voor 2 euro de advertenties permanent </w:t>
       </w:r>
       <w:r>
         <w:t>kan laten verwijderen.</w:t>
@@ -872,6 +961,7 @@
           <w:noProof/>
           <w:lang w:val="en-US"/>
         </w:rPr>
+        <w:lastRenderedPageBreak/>
         <w:drawing>
           <wp:anchor distT="0" distB="0" distL="114300" distR="114300" simplePos="0" relativeHeight="251658240" behindDoc="1" locked="0" layoutInCell="1" allowOverlap="1" wp14:anchorId="0FC26931" wp14:editId="30E74561">
             <wp:simplePos x="0" y="0"/>
@@ -1089,30 +1179,110 @@
       </w:r>
       <w:bookmarkEnd w:id="10"/>
     </w:p>
+    <w:p/>
     <w:p>
       <w:pPr>
         <w:pStyle w:val="Heading1"/>
       </w:pPr>
-      <w:bookmarkStart w:id="11" w:name="_Toc84074549"/>
-      <w:r>
-        <w:t>Functionaliteit</w:t>
-      </w:r>
-      <w:bookmarkEnd w:id="11"/>
+      <w:r>
+        <w:t xml:space="preserve">Feedback </w:t>
+      </w:r>
     </w:p>
     <w:p/>
     <w:p>
       <w:pPr>
         <w:pStyle w:val="Heading1"/>
       </w:pPr>
-      <w:bookmarkStart w:id="12" w:name="_Toc84074550"/>
       <w:r>
         <w:lastRenderedPageBreak/>
-        <w:t>Presentatie</w:t>
-      </w:r>
-      <w:bookmarkEnd w:id="12"/>
+        <w:t>Wireframe</w:t>
+      </w:r>
     </w:p>
+    <w:p>
+      <w:r>
+        <w:rPr>
+          <w:noProof/>
+        </w:rPr>
+        <w:drawing>
+          <wp:inline distT="0" distB="0" distL="0" distR="0" wp14:anchorId="2084CFBB" wp14:editId="43FAE487">
+            <wp:extent cx="2454888" cy="4449485"/>
+            <wp:effectExtent l="0" t="0" r="3175" b="8255"/>
+            <wp:docPr id="2" name="Picture 2" descr="Graphical user interface, text, application&#10;&#10;Description automatically generated"/>
+            <wp:cNvGraphicFramePr>
+              <a:graphicFrameLocks xmlns:a="http://schemas.openxmlformats.org/drawingml/2006/main" noChangeAspect="1"/>
+            </wp:cNvGraphicFramePr>
+            <a:graphic xmlns:a="http://schemas.openxmlformats.org/drawingml/2006/main">
+              <a:graphicData uri="http://schemas.openxmlformats.org/drawingml/2006/picture">
+                <pic:pic xmlns:pic="http://schemas.openxmlformats.org/drawingml/2006/picture">
+                  <pic:nvPicPr>
+                    <pic:cNvPr id="2" name="Picture 2" descr="Graphical user interface, text, application&#10;&#10;Description automatically generated"/>
+                    <pic:cNvPicPr/>
+                  </pic:nvPicPr>
+                  <pic:blipFill>
+                    <a:blip r:embed="rId11"/>
+                    <a:stretch>
+                      <a:fillRect/>
+                    </a:stretch>
+                  </pic:blipFill>
+                  <pic:spPr>
+                    <a:xfrm>
+                      <a:off x="0" y="0"/>
+                      <a:ext cx="2466197" cy="4469982"/>
+                    </a:xfrm>
+                    <a:prstGeom prst="rect">
+                      <a:avLst/>
+                    </a:prstGeom>
+                  </pic:spPr>
+                </pic:pic>
+              </a:graphicData>
+            </a:graphic>
+          </wp:inline>
+        </w:drawing>
+      </w:r>
+      <w:r>
+        <w:rPr>
+          <w:noProof/>
+        </w:rPr>
+        <w:drawing>
+          <wp:inline distT="0" distB="0" distL="0" distR="0" wp14:anchorId="64D17675" wp14:editId="5B38FF01">
+            <wp:extent cx="2499873" cy="4434840"/>
+            <wp:effectExtent l="0" t="0" r="0" b="3810"/>
+            <wp:docPr id="5" name="Picture 5" descr="Shape, rectangle&#10;&#10;Description automatically generated"/>
+            <wp:cNvGraphicFramePr>
+              <a:graphicFrameLocks xmlns:a="http://schemas.openxmlformats.org/drawingml/2006/main" noChangeAspect="1"/>
+            </wp:cNvGraphicFramePr>
+            <a:graphic xmlns:a="http://schemas.openxmlformats.org/drawingml/2006/main">
+              <a:graphicData uri="http://schemas.openxmlformats.org/drawingml/2006/picture">
+                <pic:pic xmlns:pic="http://schemas.openxmlformats.org/drawingml/2006/picture">
+                  <pic:nvPicPr>
+                    <pic:cNvPr id="5" name="Picture 5" descr="Shape, rectangle&#10;&#10;Description automatically generated"/>
+                    <pic:cNvPicPr/>
+                  </pic:nvPicPr>
+                  <pic:blipFill>
+                    <a:blip r:embed="rId12"/>
+                    <a:stretch>
+                      <a:fillRect/>
+                    </a:stretch>
+                  </pic:blipFill>
+                  <pic:spPr>
+                    <a:xfrm>
+                      <a:off x="0" y="0"/>
+                      <a:ext cx="2502040" cy="4438685"/>
+                    </a:xfrm>
+                    <a:prstGeom prst="rect">
+                      <a:avLst/>
+                    </a:prstGeom>
+                  </pic:spPr>
+                </pic:pic>
+              </a:graphicData>
+            </a:graphic>
+          </wp:inline>
+        </w:drawing>
+      </w:r>
+    </w:p>
+    <w:p/>
     <w:sectPr>
-      <w:footerReference w:type="default" r:id="rId11"/>
+      <w:footerReference w:type="default" r:id="rId13"/>
       <w:pgSz w:w="12240" w:h="15840"/>
       <w:pgMar w:top="1728" w:right="1800" w:bottom="1440" w:left="1800" w:header="720" w:footer="720" w:gutter="0"/>
       <w:pgNumType w:start="0"/>

</xml_diff>

<commit_message>
Ontwerpdiffrentatie uitgetypt en wireframe 1 afgemaakt
</commit_message>
<xml_diff>
--- a/Marktonderzoek.docx
+++ b/Marktonderzoek.docx
@@ -81,56 +81,26 @@
     <w:p>
       <w:pPr>
         <w:pStyle w:val="ContactInfo"/>
-        <w:rPr>
-          <w:lang w:val="en-US"/>
-        </w:rPr>
-      </w:pPr>
-      <w:r>
-        <w:rPr>
-          <w:lang w:val="en-US"/>
-        </w:rPr>
+      </w:pPr>
+      <w:r>
         <w:t>Marco van Doeland</w:t>
       </w:r>
       <w:r>
-        <w:rPr>
-          <w:lang w:val="en-US"/>
-        </w:rPr>
         <w:t xml:space="preserve"> en Aron van de Ridder</w:t>
       </w:r>
       <w:r>
-        <w:rPr>
-          <w:lang w:val="en-US"/>
-        </w:rPr>
         <w:t xml:space="preserve"> | </w:t>
       </w:r>
       <w:r>
-        <w:rPr>
-          <w:lang w:val="en-US"/>
-        </w:rPr>
         <w:t>Mobile Application Design</w:t>
       </w:r>
       <w:r>
-        <w:rPr>
-          <w:lang w:val="en-US"/>
-        </w:rPr>
         <w:t xml:space="preserve"> | </w:t>
       </w:r>
       <w:r>
-        <w:rPr>
-          <w:lang w:val="en-US"/>
-        </w:rPr>
-        <w:t>2</w:t>
-      </w:r>
-      <w:r>
-        <w:rPr>
-          <w:lang w:val="en-US"/>
-        </w:rPr>
-        <w:t>1 September 2021</w:t>
-      </w:r>
-      <w:r>
-        <w:rPr>
-          <w:lang w:val="en-US"/>
-        </w:rPr>
+        <w:t>21 September 2021</w:t>
+      </w:r>
+      <w:r>
         <w:br w:type="page"/>
       </w:r>
     </w:p>
@@ -1155,6 +1125,9 @@
     <w:p>
       <w:pPr>
         <w:pStyle w:val="Heading1"/>
+        <w:rPr>
+          <w:lang w:val="en-US"/>
+        </w:rPr>
       </w:pPr>
       <w:bookmarkStart w:id="12" w:name="_Toc86137097"/>
       <w:r>
@@ -1289,6 +1262,9 @@
         </w:drawing>
       </w:r>
       <w:r>
+        <w:rPr>
+          <w:lang w:val="en-US"/>
+        </w:rPr>
         <w:t>Trends</w:t>
       </w:r>
       <w:bookmarkEnd w:id="12"/>
@@ -1296,11 +1272,17 @@
     <w:p>
       <w:pPr>
         <w:pStyle w:val="Heading1"/>
+        <w:rPr>
+          <w:lang w:val="en-US"/>
+        </w:rPr>
       </w:pPr>
     </w:p>
     <w:p>
       <w:pPr>
         <w:pStyle w:val="Heading1"/>
+        <w:rPr>
+          <w:lang w:val="en-US"/>
+        </w:rPr>
       </w:pPr>
       <w:bookmarkStart w:id="13" w:name="_Toc86137098"/>
       <w:r>
@@ -1376,44 +1358,77 @@
         </w:drawing>
       </w:r>
       <w:r>
+        <w:rPr>
+          <w:lang w:val="en-US"/>
+        </w:rPr>
         <w:t>Benchmarking</w:t>
       </w:r>
       <w:bookmarkEnd w:id="13"/>
     </w:p>
-    <w:p/>
     <w:p>
       <w:pPr>
-        <w:pStyle w:val="Heading1"/>
+        <w:rPr>
+          <w:lang w:val="en-US"/>
+        </w:rPr>
       </w:pPr>
     </w:p>
     <w:p>
       <w:pPr>
         <w:pStyle w:val="Heading1"/>
+        <w:rPr>
+          <w:lang w:val="en-US"/>
+        </w:rPr>
       </w:pPr>
     </w:p>
     <w:p>
       <w:pPr>
         <w:pStyle w:val="Heading1"/>
-      </w:pPr>
-      <w:bookmarkStart w:id="14" w:name="_Toc86137099"/>
-      <w:r>
-        <w:t>Feedback</w:t>
-      </w:r>
-      <w:bookmarkEnd w:id="14"/>
-      <w:r>
-        <w:t xml:space="preserve"> </w:t>
-      </w:r>
+        <w:rPr>
+          <w:lang w:val="en-US"/>
+        </w:rPr>
+      </w:pPr>
     </w:p>
     <w:p>
+      <w:pPr>
+        <w:pStyle w:val="Heading1"/>
+        <w:rPr>
+          <w:lang w:val="en-US"/>
+        </w:rPr>
+      </w:pPr>
+      <w:bookmarkStart w:id="14" w:name="_Toc86137099"/>
+      <w:r>
+        <w:rPr>
+          <w:lang w:val="en-US"/>
+        </w:rPr>
+        <w:t>Feedback</w:t>
+      </w:r>
+      <w:bookmarkEnd w:id="14"/>
+      <w:r>
+        <w:rPr>
+          <w:lang w:val="en-US"/>
+        </w:rPr>
+        <w:t xml:space="preserve"> </w:t>
+      </w:r>
+    </w:p>
+    <w:p>
+      <w:pPr>
+        <w:rPr>
+          <w:lang w:val="en-US"/>
+        </w:rPr>
+      </w:pPr>
       <w:hyperlink r:id="rId11" w:history="1">
         <w:r>
           <w:rPr>
             <w:rStyle w:val="Hyperlink"/>
+            <w:lang w:val="en-US"/>
           </w:rPr>
           <w:t>https://www.survio.com/survey/d/B3D9A7L9I3C8P5B6N</w:t>
         </w:r>
       </w:hyperlink>
       <w:r>
+        <w:rPr>
+          <w:lang w:val="en-US"/>
+        </w:rPr>
         <w:t xml:space="preserve"> </w:t>
       </w:r>
       <w:r>
@@ -1463,21 +1478,31 @@
       </w:pPr>
       <w:bookmarkStart w:id="15" w:name="_Toc86137100"/>
       <w:r>
-        <w:lastRenderedPageBreak/>
-        <w:t>Wireframe</w:t>
-      </w:r>
-      <w:bookmarkEnd w:id="15"/>
-    </w:p>
-    <w:p>
-      <w:r>
         <w:rPr>
           <w:noProof/>
         </w:rPr>
+        <w:lastRenderedPageBreak/>
         <w:drawing>
-          <wp:inline distT="0" distB="0" distL="0" distR="0" wp14:anchorId="2084CFBB" wp14:editId="43FAE487">
-            <wp:extent cx="2454888" cy="4449485"/>
-            <wp:effectExtent l="0" t="0" r="3175" b="8255"/>
-            <wp:docPr id="2" name="Picture 2" descr="Graphical user interface, text, application&#10;&#10;Description automatically generated"/>
+          <wp:anchor distT="0" distB="0" distL="114300" distR="114300" simplePos="0" relativeHeight="251662336" behindDoc="1" locked="0" layoutInCell="1" allowOverlap="1" wp14:anchorId="0DDA2F26" wp14:editId="2609D6E0">
+            <wp:simplePos x="0" y="0"/>
+            <wp:positionH relativeFrom="margin">
+              <wp:align>right</wp:align>
+            </wp:positionH>
+            <wp:positionV relativeFrom="paragraph">
+              <wp:posOffset>340995</wp:posOffset>
+            </wp:positionV>
+            <wp:extent cx="1914525" cy="4400550"/>
+            <wp:effectExtent l="0" t="0" r="9525" b="0"/>
+            <wp:wrapTight wrapText="bothSides">
+              <wp:wrapPolygon edited="0">
+                <wp:start x="0" y="0"/>
+                <wp:lineTo x="0" y="21506"/>
+                <wp:lineTo x="21493" y="21506"/>
+                <wp:lineTo x="21493" y="0"/>
+                <wp:lineTo x="0" y="0"/>
+              </wp:wrapPolygon>
+            </wp:wrapTight>
+            <wp:docPr id="11" name="Picture 11" descr="Graphical user interface, text&#10;&#10;Description automatically generated"/>
             <wp:cNvGraphicFramePr>
               <a:graphicFrameLocks xmlns:a="http://schemas.openxmlformats.org/drawingml/2006/main" noChangeAspect="1"/>
             </wp:cNvGraphicFramePr>
@@ -1485,28 +1510,47 @@
               <a:graphicData uri="http://schemas.openxmlformats.org/drawingml/2006/picture">
                 <pic:pic xmlns:pic="http://schemas.openxmlformats.org/drawingml/2006/picture">
                   <pic:nvPicPr>
-                    <pic:cNvPr id="2" name="Picture 2" descr="Graphical user interface, text, application&#10;&#10;Description automatically generated"/>
-                    <pic:cNvPicPr/>
+                    <pic:cNvPr id="11" name="Picture 11" descr="Graphical user interface, text&#10;&#10;Description automatically generated"/>
+                    <pic:cNvPicPr>
+                      <a:picLocks noChangeAspect="1" noChangeArrowheads="1"/>
+                    </pic:cNvPicPr>
                   </pic:nvPicPr>
                   <pic:blipFill>
-                    <a:blip r:embed="rId13"/>
+                    <a:blip r:embed="rId13">
+                      <a:extLst>
+                        <a:ext uri="{28A0092B-C50C-407E-A947-70E740481C1C}">
+                          <a14:useLocalDpi xmlns:a14="http://schemas.microsoft.com/office/drawing/2010/main" val="0"/>
+                        </a:ext>
+                      </a:extLst>
+                    </a:blip>
+                    <a:srcRect/>
                     <a:stretch>
                       <a:fillRect/>
                     </a:stretch>
                   </pic:blipFill>
-                  <pic:spPr>
+                  <pic:spPr bwMode="auto">
                     <a:xfrm>
                       <a:off x="0" y="0"/>
-                      <a:ext cx="2466197" cy="4469982"/>
+                      <a:ext cx="1914525" cy="4400550"/>
                     </a:xfrm>
                     <a:prstGeom prst="rect">
                       <a:avLst/>
                     </a:prstGeom>
+                    <a:noFill/>
+                    <a:ln>
+                      <a:noFill/>
+                    </a:ln>
                   </pic:spPr>
                 </pic:pic>
               </a:graphicData>
             </a:graphic>
-          </wp:inline>
+            <wp14:sizeRelH relativeFrom="margin">
+              <wp14:pctWidth>0</wp14:pctWidth>
+            </wp14:sizeRelH>
+            <wp14:sizeRelV relativeFrom="margin">
+              <wp14:pctHeight>0</wp14:pctHeight>
+            </wp14:sizeRelV>
+          </wp:anchor>
         </w:drawing>
       </w:r>
       <w:r>
@@ -1514,10 +1558,26 @@
           <w:noProof/>
         </w:rPr>
         <w:drawing>
-          <wp:inline distT="0" distB="0" distL="0" distR="0" wp14:anchorId="64D17675" wp14:editId="5B38FF01">
-            <wp:extent cx="2499873" cy="4434840"/>
-            <wp:effectExtent l="0" t="0" r="0" b="3810"/>
-            <wp:docPr id="5" name="Picture 5" descr="Shape, rectangle&#10;&#10;Description automatically generated"/>
+          <wp:anchor distT="0" distB="0" distL="114300" distR="114300" simplePos="0" relativeHeight="251663360" behindDoc="1" locked="0" layoutInCell="1" allowOverlap="1" wp14:anchorId="70B5BD35" wp14:editId="32F95C2A">
+            <wp:simplePos x="0" y="0"/>
+            <wp:positionH relativeFrom="column">
+              <wp:posOffset>1656715</wp:posOffset>
+            </wp:positionH>
+            <wp:positionV relativeFrom="paragraph">
+              <wp:posOffset>360045</wp:posOffset>
+            </wp:positionV>
+            <wp:extent cx="1895475" cy="4362450"/>
+            <wp:effectExtent l="0" t="0" r="9525" b="0"/>
+            <wp:wrapTight wrapText="bothSides">
+              <wp:wrapPolygon edited="0">
+                <wp:start x="0" y="0"/>
+                <wp:lineTo x="0" y="21506"/>
+                <wp:lineTo x="21491" y="21506"/>
+                <wp:lineTo x="21491" y="0"/>
+                <wp:lineTo x="0" y="0"/>
+              </wp:wrapPolygon>
+            </wp:wrapTight>
+            <wp:docPr id="7" name="Picture 7" descr="Graphical user interface&#10;&#10;Description automatically generated with low confidence"/>
             <wp:cNvGraphicFramePr>
               <a:graphicFrameLocks xmlns:a="http://schemas.openxmlformats.org/drawingml/2006/main" noChangeAspect="1"/>
             </wp:cNvGraphicFramePr>
@@ -1525,29 +1585,124 @@
               <a:graphicData uri="http://schemas.openxmlformats.org/drawingml/2006/picture">
                 <pic:pic xmlns:pic="http://schemas.openxmlformats.org/drawingml/2006/picture">
                   <pic:nvPicPr>
-                    <pic:cNvPr id="5" name="Picture 5" descr="Shape, rectangle&#10;&#10;Description automatically generated"/>
-                    <pic:cNvPicPr/>
+                    <pic:cNvPr id="7" name="Picture 7" descr="Graphical user interface&#10;&#10;Description automatically generated with low confidence"/>
+                    <pic:cNvPicPr>
+                      <a:picLocks noChangeAspect="1" noChangeArrowheads="1"/>
+                    </pic:cNvPicPr>
                   </pic:nvPicPr>
                   <pic:blipFill>
-                    <a:blip r:embed="rId14"/>
+                    <a:blip r:embed="rId14">
+                      <a:extLst>
+                        <a:ext uri="{28A0092B-C50C-407E-A947-70E740481C1C}">
+                          <a14:useLocalDpi xmlns:a14="http://schemas.microsoft.com/office/drawing/2010/main" val="0"/>
+                        </a:ext>
+                      </a:extLst>
+                    </a:blip>
+                    <a:srcRect/>
                     <a:stretch>
                       <a:fillRect/>
                     </a:stretch>
                   </pic:blipFill>
-                  <pic:spPr>
+                  <pic:spPr bwMode="auto">
                     <a:xfrm>
                       <a:off x="0" y="0"/>
-                      <a:ext cx="2502040" cy="4438685"/>
+                      <a:ext cx="1895475" cy="4362450"/>
                     </a:xfrm>
                     <a:prstGeom prst="rect">
                       <a:avLst/>
                     </a:prstGeom>
+                    <a:noFill/>
+                    <a:ln>
+                      <a:noFill/>
+                    </a:ln>
                   </pic:spPr>
                 </pic:pic>
               </a:graphicData>
             </a:graphic>
-          </wp:inline>
+            <wp14:sizeRelH relativeFrom="margin">
+              <wp14:pctWidth>0</wp14:pctWidth>
+            </wp14:sizeRelH>
+          </wp:anchor>
         </w:drawing>
+      </w:r>
+      <w:r>
+        <w:rPr>
+          <w:noProof/>
+        </w:rPr>
+        <w:drawing>
+          <wp:anchor distT="0" distB="0" distL="114300" distR="114300" simplePos="0" relativeHeight="251661312" behindDoc="1" locked="0" layoutInCell="1" allowOverlap="1" wp14:anchorId="7E841E91" wp14:editId="0A405DDC">
+            <wp:simplePos x="0" y="0"/>
+            <wp:positionH relativeFrom="margin">
+              <wp:align>left</wp:align>
+            </wp:positionH>
+            <wp:positionV relativeFrom="paragraph">
+              <wp:posOffset>369570</wp:posOffset>
+            </wp:positionV>
+            <wp:extent cx="1619250" cy="4342130"/>
+            <wp:effectExtent l="0" t="0" r="0" b="1270"/>
+            <wp:wrapTight wrapText="bothSides">
+              <wp:wrapPolygon edited="0">
+                <wp:start x="0" y="0"/>
+                <wp:lineTo x="0" y="21512"/>
+                <wp:lineTo x="21346" y="21512"/>
+                <wp:lineTo x="21346" y="0"/>
+                <wp:lineTo x="0" y="0"/>
+              </wp:wrapPolygon>
+            </wp:wrapTight>
+            <wp:docPr id="10" name="Picture 10" descr="Graphical user interface, text, application, chat or text message&#10;&#10;Description automatically generated"/>
+            <wp:cNvGraphicFramePr>
+              <a:graphicFrameLocks xmlns:a="http://schemas.openxmlformats.org/drawingml/2006/main" noChangeAspect="1"/>
+            </wp:cNvGraphicFramePr>
+            <a:graphic xmlns:a="http://schemas.openxmlformats.org/drawingml/2006/main">
+              <a:graphicData uri="http://schemas.openxmlformats.org/drawingml/2006/picture">
+                <pic:pic xmlns:pic="http://schemas.openxmlformats.org/drawingml/2006/picture">
+                  <pic:nvPicPr>
+                    <pic:cNvPr id="10" name="Picture 10" descr="Graphical user interface, text, application, chat or text message&#10;&#10;Description automatically generated"/>
+                    <pic:cNvPicPr>
+                      <a:picLocks noChangeAspect="1" noChangeArrowheads="1"/>
+                    </pic:cNvPicPr>
+                  </pic:nvPicPr>
+                  <pic:blipFill>
+                    <a:blip r:embed="rId15">
+                      <a:extLst>
+                        <a:ext uri="{28A0092B-C50C-407E-A947-70E740481C1C}">
+                          <a14:useLocalDpi xmlns:a14="http://schemas.microsoft.com/office/drawing/2010/main" val="0"/>
+                        </a:ext>
+                      </a:extLst>
+                    </a:blip>
+                    <a:srcRect/>
+                    <a:stretch>
+                      <a:fillRect/>
+                    </a:stretch>
+                  </pic:blipFill>
+                  <pic:spPr bwMode="auto">
+                    <a:xfrm>
+                      <a:off x="0" y="0"/>
+                      <a:ext cx="1619250" cy="4342130"/>
+                    </a:xfrm>
+                    <a:prstGeom prst="rect">
+                      <a:avLst/>
+                    </a:prstGeom>
+                    <a:noFill/>
+                    <a:ln>
+                      <a:noFill/>
+                    </a:ln>
+                  </pic:spPr>
+                </pic:pic>
+              </a:graphicData>
+            </a:graphic>
+            <wp14:sizeRelH relativeFrom="margin">
+              <wp14:pctWidth>0</wp14:pctWidth>
+            </wp14:sizeRelH>
+          </wp:anchor>
+        </w:drawing>
+      </w:r>
+      <w:r>
+        <w:t>Wireframe</w:t>
+      </w:r>
+      <w:bookmarkEnd w:id="15"/>
+      <w:r>
+        <w:t xml:space="preserve"> 1</w:t>
       </w:r>
     </w:p>
     <w:p>
@@ -1557,7 +1712,7 @@
     </w:p>
     <w:p>
       <w:pPr>
-        <w:pStyle w:val="Heading2"/>
+        <w:pStyle w:val="Heading1"/>
       </w:pPr>
       <w:r>
         <w:lastRenderedPageBreak/>
@@ -1585,7 +1740,7 @@
                     <pic:cNvPicPr/>
                   </pic:nvPicPr>
                   <pic:blipFill>
-                    <a:blip r:embed="rId15"/>
+                    <a:blip r:embed="rId16"/>
                     <a:stretch>
                       <a:fillRect/>
                     </a:stretch>
@@ -1625,7 +1780,7 @@
                     <pic:cNvPicPr/>
                   </pic:nvPicPr>
                   <pic:blipFill>
-                    <a:blip r:embed="rId16"/>
+                    <a:blip r:embed="rId17"/>
                     <a:stretch>
                       <a:fillRect/>
                     </a:stretch>
@@ -1665,7 +1820,7 @@
                     <pic:cNvPicPr/>
                   </pic:nvPicPr>
                   <pic:blipFill>
-                    <a:blip r:embed="rId17"/>
+                    <a:blip r:embed="rId18"/>
                     <a:stretch>
                       <a:fillRect/>
                     </a:stretch>
@@ -1687,16 +1842,10 @@
       </w:r>
     </w:p>
     <w:p>
-      <w:r>
-        <w:br w:type="page"/>
-      </w:r>
-    </w:p>
-    <w:p>
       <w:pPr>
         <w:pStyle w:val="Heading1"/>
       </w:pPr>
       <w:r>
-        <w:lastRenderedPageBreak/>
         <w:t>Andere games</w:t>
       </w:r>
     </w:p>
@@ -1706,10 +1855,10 @@
           <w:noProof/>
         </w:rPr>
         <w:drawing>
-          <wp:inline distT="0" distB="0" distL="0" distR="0" wp14:anchorId="17FA3704" wp14:editId="0BC4DAA4">
+          <wp:inline distT="0" distB="0" distL="0" distR="0" wp14:anchorId="570F23F1" wp14:editId="39C2B660">
             <wp:extent cx="5486400" cy="911225"/>
             <wp:effectExtent l="0" t="0" r="0" b="3175"/>
-            <wp:docPr id="7" name="Picture 7" descr="Text&#10;&#10;Description automatically generated with medium confidence"/>
+            <wp:docPr id="9" name="Picture 9" descr="Text&#10;&#10;Description automatically generated with medium confidence"/>
             <wp:cNvGraphicFramePr>
               <a:graphicFrameLocks xmlns:a="http://schemas.openxmlformats.org/drawingml/2006/main" noChangeAspect="1"/>
             </wp:cNvGraphicFramePr>
@@ -1721,7 +1870,7 @@
                     <pic:cNvPicPr/>
                   </pic:nvPicPr>
                   <pic:blipFill>
-                    <a:blip r:embed="rId18"/>
+                    <a:blip r:embed="rId19"/>
                     <a:stretch>
                       <a:fillRect/>
                     </a:stretch>
@@ -1741,9 +1890,44 @@
           </wp:inline>
         </w:drawing>
       </w:r>
+      <w:r>
+        <w:br w:type="page"/>
+      </w:r>
+    </w:p>
+    <w:p>
+      <w:pPr>
+        <w:pStyle w:val="Heading1"/>
+      </w:pPr>
+      <w:r>
+        <w:lastRenderedPageBreak/>
+        <w:t>Ontwerpdiffrentiatie</w:t>
+      </w:r>
+    </w:p>
+    <w:p>
+      <w:r>
+        <w:t>In design 1 gingen we voor een erg drukke achtergrond,</w:t>
+      </w:r>
+      <w:r>
+        <w:t xml:space="preserve"> dit hebben wij in design 2 teruggebracht naar een blanco achtergrond </w:t>
+      </w:r>
+      <w:r>
+        <w:t>met enkel een paar symbolen die de seizoenen representateren</w:t>
+      </w:r>
+      <w:r>
+        <w:t>. Een ander verschil tussen de twee ontwerpen is het aantal advertenties</w:t>
+      </w:r>
+      <w:r>
+        <w:t xml:space="preserve">, In het eerste design kozen wij er namelijk voor om zowel onder aan het scherm als boven aan het scherm een ad te plaatsen, bij ontwerp 2 hebben we gekozen om enkel nog een reclameblok onder aan het scherm te houden. Maar misschien nog we de meest significante verandering is dat we in design 1 een speelse indeling hadden van de knoppen in de app en deze in design 2 </w:t>
+      </w:r>
+      <w:r>
+        <w:t>mooi geordend staan.</w:t>
+      </w:r>
+      <w:r>
+        <w:t xml:space="preserve"> Ook hebben we in design 2 de optie toegevoeg om het geluid van onze app uit te kunnen zetten</w:t>
+      </w:r>
     </w:p>
     <w:sectPr>
-      <w:footerReference w:type="default" r:id="rId19"/>
+      <w:footerReference w:type="default" r:id="rId20"/>
       <w:pgSz w:w="12240" w:h="15840"/>
       <w:pgMar w:top="1728" w:right="1800" w:bottom="1440" w:left="1800" w:header="720" w:footer="720" w:gutter="0"/>
       <w:pgNumType w:start="0"/>

</xml_diff>